<commit_message>
Spring Boot 3 Aplique las mejores practicas y proteccion
</commit_message>
<xml_diff>
--- a/21. StartUp - Pitch de Entrevistas - MBC/BMY Steve Chunga.docx
+++ b/21. StartUp - Pitch de Entrevistas - MBC/BMY Steve Chunga.docx
@@ -30,15 +30,7 @@
       </w:r>
       <w:proofErr w:type="spellEnd"/>
       <w:r>
-        <w:t xml:space="preserve"> eficiente el consumo de recursos y costos de </w:t>
-      </w:r>
-      <w:proofErr w:type="gramStart"/>
-      <w:r>
-        <w:t>las mismas</w:t>
-      </w:r>
-      <w:proofErr w:type="gramEnd"/>
-      <w:r>
-        <w:t xml:space="preserve">, </w:t>
+        <w:t xml:space="preserve"> eficiente el consumo de recursos y costos de las mismas, </w:t>
       </w:r>
       <w:proofErr w:type="spellStart"/>
       <w:r>
@@ -52,15 +44,7 @@
     <w:p/>
     <w:p>
       <w:r>
-        <w:t xml:space="preserve">¿Cómo interactúas? Trabajo en equipo, he liderado equipos con 10 colaboradores a mi cargo de diferentes profesiones para desarrollar proyectos a nivel de grupo y gestionando resultados corporativos. </w:t>
-      </w:r>
-      <w:proofErr w:type="gramStart"/>
-      <w:r>
-        <w:t>Brindado resultados</w:t>
-      </w:r>
-      <w:proofErr w:type="gramEnd"/>
-      <w:r>
-        <w:t xml:space="preserve"> por encima de los esperados y cumpliendo con las fechas solicitadas.</w:t>
+        <w:t>¿Cómo interactúas? Trabajo en equipo, he liderado equipos con 10 colaboradores a mi cargo de diferentes profesiones para desarrollar proyectos a nivel de grupo y gestionando resultados corporativos. Brindado resultados por encima de los esperados y cumpliendo con las fechas solicitadas.</w:t>
       </w:r>
     </w:p>
     <w:p/>
@@ -78,6 +62,45 @@
       <w:proofErr w:type="spellEnd"/>
       <w:r>
         <w:t xml:space="preserve"> ayudarme a mejorar mi BMY. Muchas gracias por su ayuda.</w:t>
+      </w:r>
+    </w:p>
+    <w:p/>
+    <w:p/>
+    <w:p/>
+    <w:p/>
+    <w:p>
+      <w:r>
+        <w:t>¡Hola Steve!</w:t>
+      </w:r>
+    </w:p>
+    <w:p/>
+    <w:p>
+      <w:r>
+        <w:t>Primero que nada, quiero felicitarte por tu dedicación y esfuerzo en alcanzar tus metas y convertirte en un profesional exitoso.</w:t>
+      </w:r>
+    </w:p>
+    <w:p/>
+    <w:p>
+      <w:r>
+        <w:t>En cuanto a tu BMY, me parece que es muy claro y conciso. Destacas tus habilidades en modelamiento e implementación de costos, lo cual es muy importante en el mundo empresarial. También mencionas tu formación como ingeniero economista y analista de sistemas, lo cual te da una perspectiva integral para ofrecer soluciones a las empresas.</w:t>
+      </w:r>
+    </w:p>
+    <w:p/>
+    <w:p>
+      <w:r>
+        <w:t>En cuanto a cómo contribuirías a quien te contrate, me parece que es muy valioso que puedas ofrecer soluciones en gestión de costos y brindar herramientas e información para la toma de decisiones.</w:t>
+      </w:r>
+    </w:p>
+    <w:p/>
+    <w:p>
+      <w:r>
+        <w:t>En cuanto a cómo te conocen las personas, me parece que es muy interesante que te describas como analítico, exigente y autodidacta. Sin embargo, me gustaría sugerirte que incluyas alguna característica personal que te haga destacar como un profesional único y diferente. Por ejemplo, podrías mencionar tu capacidad para adaptarte a diferentes situaciones o tu habilidad para trabajar bajo presión.</w:t>
+      </w:r>
+    </w:p>
+    <w:p/>
+    <w:p>
+      <w:r>
+        <w:t>Espero que estos consejos te sean útiles para mejorar tu BMY. ¡Mucho éxito en tus proyectos y buenos estudios!</w:t>
       </w:r>
     </w:p>
     <w:sectPr>

</xml_diff>